<commit_message>
all the assessments into the new structure
</commit_message>
<xml_diff>
--- a/ahsks5sow/scheme/assessments/a-level-settling-in-exam-actual.docx
+++ b/ahsks5sow/scheme/assessments/a-level-settling-in-exam-actual.docx
@@ -1,6 +1,6 @@
 
 <file path=word/document.xml><?xml version="1.0" encoding="utf-8"?>
-<w:document xmlns:wpc="http://schemas.microsoft.com/office/word/2010/wordprocessingCanvas" xmlns:cx="http://schemas.microsoft.com/office/drawing/2014/chartex" xmlns:mc="http://schemas.openxmlformats.org/markup-compatibility/2006" xmlns:o="urn:schemas-microsoft-com:office:office" xmlns:r="http://schemas.openxmlformats.org/officeDocument/2006/relationships" xmlns:m="http://schemas.openxmlformats.org/officeDocument/2006/math" xmlns:v="urn:schemas-microsoft-com:vml" xmlns:wp14="http://schemas.microsoft.com/office/word/2010/wordprocessingDrawing" xmlns:wp="http://schemas.openxmlformats.org/drawingml/2006/wordprocessingDrawing" xmlns:w10="urn:schemas-microsoft-com:office:word" xmlns:w="http://schemas.openxmlformats.org/wordprocessingml/2006/main" xmlns:w14="http://schemas.microsoft.com/office/word/2010/wordml" xmlns:w15="http://schemas.microsoft.com/office/word/2012/wordml" xmlns:w16se="http://schemas.microsoft.com/office/word/2015/wordml/symex" xmlns:wpg="http://schemas.microsoft.com/office/word/2010/wordprocessingGroup" xmlns:wpi="http://schemas.microsoft.com/office/word/2010/wordprocessingInk" xmlns:wne="http://schemas.microsoft.com/office/word/2006/wordml" xmlns:wps="http://schemas.microsoft.com/office/word/2010/wordprocessingShape" mc:Ignorable="w14 w15 w16se wp14">
+<w:document xmlns:wpc="http://schemas.microsoft.com/office/word/2010/wordprocessingCanvas" xmlns:cx="http://schemas.microsoft.com/office/drawing/2014/chartex" xmlns:cx1="http://schemas.microsoft.com/office/drawing/2015/9/8/chartex" xmlns:mc="http://schemas.openxmlformats.org/markup-compatibility/2006" xmlns:o="urn:schemas-microsoft-com:office:office" xmlns:r="http://schemas.openxmlformats.org/officeDocument/2006/relationships" xmlns:m="http://schemas.openxmlformats.org/officeDocument/2006/math" xmlns:v="urn:schemas-microsoft-com:vml" xmlns:wp14="http://schemas.microsoft.com/office/word/2010/wordprocessingDrawing" xmlns:wp="http://schemas.openxmlformats.org/drawingml/2006/wordprocessingDrawing" xmlns:w10="urn:schemas-microsoft-com:office:word" xmlns:w="http://schemas.openxmlformats.org/wordprocessingml/2006/main" xmlns:w14="http://schemas.microsoft.com/office/word/2010/wordml" xmlns:w15="http://schemas.microsoft.com/office/word/2012/wordml" xmlns:w16se="http://schemas.microsoft.com/office/word/2015/wordml/symex" xmlns:wpg="http://schemas.microsoft.com/office/word/2010/wordprocessingGroup" xmlns:wpi="http://schemas.microsoft.com/office/word/2010/wordprocessingInk" xmlns:wne="http://schemas.microsoft.com/office/word/2006/wordml" xmlns:wps="http://schemas.microsoft.com/office/word/2010/wordprocessingShape" mc:Ignorable="w14 w15 w16se wp14">
   <w:body>
     <w:tbl>
       <w:tblPr>
@@ -376,8 +376,6 @@
               </w:rPr>
               <w:t xml:space="preserve"> 67</w:t>
             </w:r>
-            <w:bookmarkStart w:id="0" w:name="_GoBack"/>
-            <w:bookmarkEnd w:id="0"/>
             <w:r>
               <w:rPr>
                 <w:rFonts w:ascii="Arial" w:hAnsi="Arial" w:cs="Arial"/>
@@ -1403,6 +1401,7 @@
           <w:b/>
           <w:bCs/>
         </w:rPr>
+        <w:lastRenderedPageBreak/>
         <w:t>Q3.</w:t>
       </w:r>
       <w:r>
@@ -7928,6 +7927,19 @@
           <w:szCs w:val="26"/>
         </w:rPr>
       </w:pPr>
+      <w:r>
+        <w:rPr>
+          <w:rFonts w:ascii="Arial" w:hAnsi="Arial" w:cs="Arial"/>
+          <w:b/>
+          <w:bCs/>
+          <w:sz w:val="26"/>
+          <w:szCs w:val="26"/>
+          <w:u w:val="single"/>
+        </w:rPr>
+        <w:t xml:space="preserve">Year 12 Settling in Test </w:t>
+      </w:r>
+      <w:bookmarkStart w:id="0" w:name="_GoBack"/>
+      <w:bookmarkEnd w:id="0"/>
       <w:r>
         <w:rPr>
           <w:rFonts w:ascii="Arial" w:hAnsi="Arial" w:cs="Arial"/>

</xml_diff>